<commit_message>
Recent updates to F14 window program, Casey's due dates program and lab notebook
</commit_message>
<xml_diff>
--- a/Research Log.docx
+++ b/Research Log.docx
@@ -27792,8 +27792,6 @@
         </w:rPr>
         <w:t>of having</w:t>
       </w:r>
-      <w:bookmarkStart w:id="0" w:name="_GoBack"/>
-      <w:bookmarkEnd w:id="0"/>
       <w:r>
         <w:rPr>
           <w:rFonts w:ascii="Times New Roman" w:hAnsi="Times New Roman" w:cs="Times New Roman"/>
@@ -27835,6 +27833,75 @@
           <w:rFonts w:ascii="Times New Roman" w:hAnsi="Times New Roman" w:cs="Times New Roman"/>
         </w:rPr>
         <w:t xml:space="preserve">Next: Re-analyze F13 window with added 5, 10, 15 min and analyze F14 (windowf1_.py programs) </w:t>
+      </w:r>
+      <w:r>
+        <w:rPr>
+          <w:rFonts w:ascii="Times New Roman" w:hAnsi="Times New Roman" w:cs="Times New Roman"/>
+        </w:rPr>
+        <w:t>22</w:t>
+      </w:r>
+    </w:p>
+    <w:p>
+      <w:pPr>
+        <w:rPr>
+          <w:rFonts w:ascii="Times New Roman" w:hAnsi="Times New Roman" w:cs="Times New Roman"/>
+        </w:rPr>
+      </w:pPr>
+      <w:r>
+        <w:rPr>
+          <w:rFonts w:ascii="Times New Roman" w:hAnsi="Times New Roman" w:cs="Times New Roman"/>
+        </w:rPr>
+        <w:t>2/22/16</w:t>
+      </w:r>
+    </w:p>
+    <w:p>
+      <w:pPr>
+        <w:pStyle w:val="ListParagraph"/>
+        <w:numPr>
+          <w:ilvl w:val="0"/>
+          <w:numId w:val="9"/>
+        </w:numPr>
+        <w:rPr>
+          <w:rFonts w:ascii="Times New Roman" w:hAnsi="Times New Roman" w:cs="Times New Roman"/>
+        </w:rPr>
+      </w:pPr>
+      <w:r>
+        <w:rPr>
+          <w:rFonts w:ascii="Times New Roman" w:hAnsi="Times New Roman" w:cs="Times New Roman"/>
+        </w:rPr>
+        <w:t>Fix time window output for F13/F14 (and remember that time window is in seconds !!!!)</w:t>
+      </w:r>
+    </w:p>
+    <w:p>
+      <w:pPr>
+        <w:pStyle w:val="ListParagraph"/>
+        <w:numPr>
+          <w:ilvl w:val="1"/>
+          <w:numId w:val="9"/>
+        </w:numPr>
+        <w:rPr>
+          <w:rFonts w:ascii="Times New Roman" w:hAnsi="Times New Roman" w:cs="Times New Roman"/>
+        </w:rPr>
+      </w:pPr>
+      <w:r>
+        <w:rPr>
+          <w:rFonts w:ascii="Times New Roman" w:hAnsi="Times New Roman" w:cs="Times New Roman"/>
+        </w:rPr>
+        <w:t>Redo comparsion for windows</w:t>
+      </w:r>
+      <w:r>
+        <w:rPr>
+          <w:rFonts w:ascii="Times New Roman" w:hAnsi="Times New Roman" w:cs="Times New Roman"/>
+        </w:rPr>
+        <w:t xml:space="preserve"> 5-15 for F13 and 0-40 for F14</w:t>
+      </w:r>
+      <w:bookmarkStart w:id="0" w:name="_GoBack"/>
+      <w:bookmarkEnd w:id="0"/>
+      <w:r>
+        <w:rPr>
+          <w:rFonts w:ascii="Times New Roman" w:hAnsi="Times New Roman" w:cs="Times New Roman"/>
+        </w:rPr>
+        <w:t xml:space="preserve"> </w:t>
       </w:r>
     </w:p>
     <w:p>
@@ -28601,6 +28668,119 @@
     </w:lvl>
   </w:abstractNum>
   <w:abstractNum w:abstractNumId="7">
+    <w:nsid w:val="759B7A1D"/>
+    <w:multiLevelType w:val="hybridMultilevel"/>
+    <w:tmpl w:val="FF76DB60"/>
+    <w:lvl w:ilvl="0" w:tplc="04090001">
+      <w:start w:val="1"/>
+      <w:numFmt w:val="bullet"/>
+      <w:lvlText w:val=""/>
+      <w:lvlJc w:val="left"/>
+      <w:pPr>
+        <w:ind w:left="720" w:hanging="360"/>
+      </w:pPr>
+      <w:rPr>
+        <w:rFonts w:ascii="Symbol" w:hAnsi="Symbol" w:hint="default"/>
+      </w:rPr>
+    </w:lvl>
+    <w:lvl w:ilvl="1" w:tplc="04090003">
+      <w:start w:val="1"/>
+      <w:numFmt w:val="bullet"/>
+      <w:lvlText w:val="o"/>
+      <w:lvlJc w:val="left"/>
+      <w:pPr>
+        <w:ind w:left="1440" w:hanging="360"/>
+      </w:pPr>
+      <w:rPr>
+        <w:rFonts w:ascii="Courier New" w:hAnsi="Courier New" w:hint="default"/>
+      </w:rPr>
+    </w:lvl>
+    <w:lvl w:ilvl="2" w:tplc="04090005" w:tentative="1">
+      <w:start w:val="1"/>
+      <w:numFmt w:val="bullet"/>
+      <w:lvlText w:val=""/>
+      <w:lvlJc w:val="left"/>
+      <w:pPr>
+        <w:ind w:left="2160" w:hanging="360"/>
+      </w:pPr>
+      <w:rPr>
+        <w:rFonts w:ascii="Wingdings" w:hAnsi="Wingdings" w:hint="default"/>
+      </w:rPr>
+    </w:lvl>
+    <w:lvl w:ilvl="3" w:tplc="04090001" w:tentative="1">
+      <w:start w:val="1"/>
+      <w:numFmt w:val="bullet"/>
+      <w:lvlText w:val=""/>
+      <w:lvlJc w:val="left"/>
+      <w:pPr>
+        <w:ind w:left="2880" w:hanging="360"/>
+      </w:pPr>
+      <w:rPr>
+        <w:rFonts w:ascii="Symbol" w:hAnsi="Symbol" w:hint="default"/>
+      </w:rPr>
+    </w:lvl>
+    <w:lvl w:ilvl="4" w:tplc="04090003" w:tentative="1">
+      <w:start w:val="1"/>
+      <w:numFmt w:val="bullet"/>
+      <w:lvlText w:val="o"/>
+      <w:lvlJc w:val="left"/>
+      <w:pPr>
+        <w:ind w:left="3600" w:hanging="360"/>
+      </w:pPr>
+      <w:rPr>
+        <w:rFonts w:ascii="Courier New" w:hAnsi="Courier New" w:hint="default"/>
+      </w:rPr>
+    </w:lvl>
+    <w:lvl w:ilvl="5" w:tplc="04090005" w:tentative="1">
+      <w:start w:val="1"/>
+      <w:numFmt w:val="bullet"/>
+      <w:lvlText w:val=""/>
+      <w:lvlJc w:val="left"/>
+      <w:pPr>
+        <w:ind w:left="4320" w:hanging="360"/>
+      </w:pPr>
+      <w:rPr>
+        <w:rFonts w:ascii="Wingdings" w:hAnsi="Wingdings" w:hint="default"/>
+      </w:rPr>
+    </w:lvl>
+    <w:lvl w:ilvl="6" w:tplc="04090001" w:tentative="1">
+      <w:start w:val="1"/>
+      <w:numFmt w:val="bullet"/>
+      <w:lvlText w:val=""/>
+      <w:lvlJc w:val="left"/>
+      <w:pPr>
+        <w:ind w:left="5040" w:hanging="360"/>
+      </w:pPr>
+      <w:rPr>
+        <w:rFonts w:ascii="Symbol" w:hAnsi="Symbol" w:hint="default"/>
+      </w:rPr>
+    </w:lvl>
+    <w:lvl w:ilvl="7" w:tplc="04090003" w:tentative="1">
+      <w:start w:val="1"/>
+      <w:numFmt w:val="bullet"/>
+      <w:lvlText w:val="o"/>
+      <w:lvlJc w:val="left"/>
+      <w:pPr>
+        <w:ind w:left="5760" w:hanging="360"/>
+      </w:pPr>
+      <w:rPr>
+        <w:rFonts w:ascii="Courier New" w:hAnsi="Courier New" w:hint="default"/>
+      </w:rPr>
+    </w:lvl>
+    <w:lvl w:ilvl="8" w:tplc="04090005" w:tentative="1">
+      <w:start w:val="1"/>
+      <w:numFmt w:val="bullet"/>
+      <w:lvlText w:val=""/>
+      <w:lvlJc w:val="left"/>
+      <w:pPr>
+        <w:ind w:left="6480" w:hanging="360"/>
+      </w:pPr>
+      <w:rPr>
+        <w:rFonts w:ascii="Wingdings" w:hAnsi="Wingdings" w:hint="default"/>
+      </w:rPr>
+    </w:lvl>
+  </w:abstractNum>
+  <w:abstractNum w:abstractNumId="8">
     <w:nsid w:val="783B4CAB"/>
     <w:multiLevelType w:val="hybridMultilevel"/>
     <w:tmpl w:val="EF368974"/>
@@ -28726,7 +28906,7 @@
     <w:abstractNumId w:val="1"/>
   </w:num>
   <w:num w:numId="5">
-    <w:abstractNumId w:val="7"/>
+    <w:abstractNumId w:val="8"/>
   </w:num>
   <w:num w:numId="6">
     <w:abstractNumId w:val="5"/>
@@ -28736,6 +28916,9 @@
   </w:num>
   <w:num w:numId="8">
     <w:abstractNumId w:val="4"/>
+  </w:num>
+  <w:num w:numId="9">
+    <w:abstractNumId w:val="7"/>
   </w:num>
 </w:numbering>
 </file>
@@ -29575,7 +29758,7 @@
 </file>
 
 <file path=customXml/itemProps1.xml><?xml version="1.0" encoding="utf-8"?>
-<ds:datastoreItem xmlns:ds="http://schemas.openxmlformats.org/officeDocument/2006/customXml" ds:itemID="{32DFE7F4-BD47-A447-B3DA-5E6F21F810B4}">
+<ds:datastoreItem xmlns:ds="http://schemas.openxmlformats.org/officeDocument/2006/customXml" ds:itemID="{C93F766A-5BEB-7046-A81F-7A7F1BF25950}">
   <ds:schemaRefs>
     <ds:schemaRef ds:uri="http://schemas.openxmlformats.org/officeDocument/2006/bibliography"/>
   </ds:schemaRefs>

</xml_diff>

<commit_message>
notes from 3/16/16 and notes about duedate program
</commit_message>
<xml_diff>
--- a/Research Log.docx
+++ b/Research Log.docx
@@ -27850,6 +27850,7 @@
       <w:r>
         <w:rPr>
           <w:rFonts w:ascii="Times New Roman" w:hAnsi="Times New Roman" w:cs="Times New Roman"/>
+          <w:highlight w:val="green"/>
         </w:rPr>
         <w:t>2/22/16</w:t>
       </w:r>
@@ -27887,30 +27888,174 @@
         <w:rPr>
           <w:rFonts w:ascii="Times New Roman" w:hAnsi="Times New Roman" w:cs="Times New Roman"/>
         </w:rPr>
-        <w:t>Redo comparsion for windows</w:t>
+        <w:t xml:space="preserve">Redo </w:t>
+      </w:r>
+      <w:r>
+        <w:rPr>
+          <w:rFonts w:ascii="Times New Roman" w:hAnsi="Times New Roman" w:cs="Times New Roman"/>
+        </w:rPr>
+        <w:t>comparisons</w:t>
+      </w:r>
+      <w:r>
+        <w:rPr>
+          <w:rFonts w:ascii="Times New Roman" w:hAnsi="Times New Roman" w:cs="Times New Roman"/>
+        </w:rPr>
+        <w:t xml:space="preserve"> for windows</w:t>
       </w:r>
       <w:r>
         <w:rPr>
           <w:rFonts w:ascii="Times New Roman" w:hAnsi="Times New Roman" w:cs="Times New Roman"/>
         </w:rPr>
         <w:t xml:space="preserve"> 5-15 for F13 and 0-40 for F14</w:t>
+      </w:r>
+      <w:r>
+        <w:rPr>
+          <w:rFonts w:ascii="Times New Roman" w:hAnsi="Times New Roman" w:cs="Times New Roman"/>
+        </w:rPr>
+        <w:t xml:space="preserve"> </w:t>
+      </w:r>
+    </w:p>
+    <w:p>
+      <w:pPr>
+        <w:rPr>
+          <w:rFonts w:ascii="Times New Roman" w:hAnsi="Times New Roman" w:cs="Times New Roman"/>
+        </w:rPr>
+      </w:pPr>
+      <w:r>
+        <w:rPr>
+          <w:rFonts w:ascii="Times New Roman" w:hAnsi="Times New Roman" w:cs="Times New Roman"/>
+          <w:highlight w:val="green"/>
+        </w:rPr>
+        <w:t>3/8/16</w:t>
+      </w:r>
+    </w:p>
+    <w:p>
+      <w:pPr>
+        <w:pStyle w:val="ListParagraph"/>
+        <w:numPr>
+          <w:ilvl w:val="0"/>
+          <w:numId w:val="9"/>
+        </w:numPr>
+        <w:rPr>
+          <w:rFonts w:ascii="Times New Roman" w:hAnsi="Times New Roman" w:cs="Times New Roman"/>
+        </w:rPr>
+      </w:pPr>
+      <w:r>
+        <w:rPr>
+          <w:rFonts w:ascii="Times New Roman" w:hAnsi="Times New Roman" w:cs="Times New Roman"/>
+        </w:rPr>
+        <w:t>Worked last two weeks on seek video program with praj and reviewing Casey’s program on duedates</w:t>
+      </w:r>
+    </w:p>
+    <w:p>
+      <w:pPr>
+        <w:pStyle w:val="ListParagraph"/>
+        <w:numPr>
+          <w:ilvl w:val="0"/>
+          <w:numId w:val="9"/>
+        </w:numPr>
+        <w:rPr>
+          <w:rFonts w:ascii="Times New Roman" w:hAnsi="Times New Roman" w:cs="Times New Roman"/>
+        </w:rPr>
+      </w:pPr>
+      <w:r>
+        <w:rPr>
+          <w:rFonts w:ascii="Times New Roman" w:hAnsi="Times New Roman" w:cs="Times New Roman"/>
+        </w:rPr>
+        <w:t>Created file called “practiceduewindowf13.py” (which originally was an exact copy of the after due date counter called “duewindowf13.py”)</w:t>
+      </w:r>
+    </w:p>
+    <w:p>
+      <w:pPr>
+        <w:pStyle w:val="ListParagraph"/>
+        <w:numPr>
+          <w:ilvl w:val="1"/>
+          <w:numId w:val="9"/>
+        </w:numPr>
+        <w:rPr>
+          <w:rFonts w:ascii="Times New Roman" w:hAnsi="Times New Roman" w:cs="Times New Roman"/>
+        </w:rPr>
+      </w:pPr>
+      <w:r>
+        <w:rPr>
+          <w:rFonts w:ascii="Times New Roman" w:hAnsi="Times New Roman" w:cs="Times New Roman"/>
+        </w:rPr>
+        <w:t xml:space="preserve">Goal to double check output of code </w:t>
+      </w:r>
+      <w:r>
+        <w:rPr>
+          <w:rFonts w:ascii="Times New Roman" w:hAnsi="Times New Roman" w:cs="Times New Roman"/>
+        </w:rPr>
+        <w:t>times &gt; dueDates[videoName]</w:t>
+      </w:r>
+    </w:p>
+    <w:p>
+      <w:pPr>
+        <w:pStyle w:val="ListParagraph"/>
+        <w:numPr>
+          <w:ilvl w:val="2"/>
+          <w:numId w:val="9"/>
+        </w:numPr>
+        <w:rPr>
+          <w:rFonts w:ascii="Times New Roman" w:hAnsi="Times New Roman" w:cs="Times New Roman"/>
+        </w:rPr>
+      </w:pPr>
+      <w:r>
+        <w:rPr>
+          <w:rFonts w:ascii="Times New Roman" w:hAnsi="Times New Roman" w:cs="Times New Roman"/>
+        </w:rPr>
+        <w:t xml:space="preserve">Found that the times match due dates </w:t>
+      </w:r>
+    </w:p>
+    <w:p>
+      <w:pPr>
+        <w:pStyle w:val="ListParagraph"/>
+        <w:numPr>
+          <w:ilvl w:val="2"/>
+          <w:numId w:val="9"/>
+        </w:numPr>
+        <w:rPr>
+          <w:rFonts w:ascii="Times New Roman" w:hAnsi="Times New Roman" w:cs="Times New Roman"/>
+        </w:rPr>
+      </w:pPr>
+      <w:r>
+        <w:rPr>
+          <w:rFonts w:ascii="Times New Roman" w:hAnsi="Times New Roman" w:cs="Times New Roman"/>
+        </w:rPr>
+        <w:t>Data in file called “</w:t>
+      </w:r>
+      <w:r>
+        <w:rPr>
+          <w:rFonts w:ascii="Times New Roman" w:hAnsi="Times New Roman" w:cs="Times New Roman"/>
+        </w:rPr>
+        <w:t>practiceresultofduedate.txt</w:t>
+      </w:r>
+      <w:r>
+        <w:rPr>
+          <w:rFonts w:ascii="Times New Roman" w:hAnsi="Times New Roman" w:cs="Times New Roman"/>
+        </w:rPr>
+        <w:t>”</w:t>
+      </w:r>
+    </w:p>
+    <w:p>
+      <w:pPr>
+        <w:pStyle w:val="ListParagraph"/>
+        <w:numPr>
+          <w:ilvl w:val="0"/>
+          <w:numId w:val="9"/>
+        </w:numPr>
+        <w:rPr>
+          <w:rFonts w:ascii="Times New Roman" w:hAnsi="Times New Roman" w:cs="Times New Roman"/>
+        </w:rPr>
+      </w:pPr>
+      <w:r>
+        <w:rPr>
+          <w:rFonts w:ascii="Times New Roman" w:hAnsi="Times New Roman" w:cs="Times New Roman"/>
+        </w:rPr>
+        <w:t xml:space="preserve">Next Goal: Clean up due date programs as they contain some repeated codes for example it has two import lyblitics ect. (should be simple) </w:t>
       </w:r>
       <w:bookmarkStart w:id="0" w:name="_GoBack"/>
       <w:bookmarkEnd w:id="0"/>
-      <w:r>
-        <w:rPr>
-          <w:rFonts w:ascii="Times New Roman" w:hAnsi="Times New Roman" w:cs="Times New Roman"/>
-        </w:rPr>
-        <w:t xml:space="preserve"> </w:t>
-      </w:r>
-    </w:p>
-    <w:p>
-      <w:pPr>
-        <w:ind w:left="360"/>
-        <w:rPr>
-          <w:rFonts w:ascii="Times New Roman" w:hAnsi="Times New Roman" w:cs="Times New Roman"/>
-        </w:rPr>
-      </w:pPr>
     </w:p>
     <w:sectPr>
       <w:pgSz w:w="12240" w:h="15840"/>
@@ -28670,7 +28815,7 @@
   <w:abstractNum w:abstractNumId="7">
     <w:nsid w:val="759B7A1D"/>
     <w:multiLevelType w:val="hybridMultilevel"/>
-    <w:tmpl w:val="FF76DB60"/>
+    <w:tmpl w:val="EA2AD920"/>
     <w:lvl w:ilvl="0" w:tplc="04090001">
       <w:start w:val="1"/>
       <w:numFmt w:val="bullet"/>
@@ -28695,7 +28840,7 @@
         <w:rFonts w:ascii="Courier New" w:hAnsi="Courier New" w:hint="default"/>
       </w:rPr>
     </w:lvl>
-    <w:lvl w:ilvl="2" w:tplc="04090005" w:tentative="1">
+    <w:lvl w:ilvl="2" w:tplc="04090005">
       <w:start w:val="1"/>
       <w:numFmt w:val="bullet"/>
       <w:lvlText w:val=""/>
@@ -29758,7 +29903,7 @@
 </file>
 
 <file path=customXml/itemProps1.xml><?xml version="1.0" encoding="utf-8"?>
-<ds:datastoreItem xmlns:ds="http://schemas.openxmlformats.org/officeDocument/2006/customXml" ds:itemID="{C93F766A-5BEB-7046-A81F-7A7F1BF25950}">
+<ds:datastoreItem xmlns:ds="http://schemas.openxmlformats.org/officeDocument/2006/customXml" ds:itemID="{0751BC13-D3EC-FE4A-874C-CE730AFD50E3}">
   <ds:schemaRefs>
     <ds:schemaRef ds:uri="http://schemas.openxmlformats.org/officeDocument/2006/bibliography"/>
   </ds:schemaRefs>

</xml_diff>

<commit_message>
3/29/16 looked into dates that videos were were played more after the due date were seen. A program made called playtimeanalysisF13.py makes a CSV list of a videos watch. Casey helped to make a histogram of data
</commit_message>
<xml_diff>
--- a/Research Log.docx
+++ b/Research Log.docx
@@ -47619,7 +47619,13 @@
         <w:rPr>
           <w:rFonts w:ascii="Times New Roman" w:hAnsi="Times New Roman" w:cs="Times New Roman"/>
         </w:rPr>
-        <w:t xml:space="preserve"> Nov. 14, 2014</w:t>
+        <w:t xml:space="preserve"> Nov. </w:t>
+      </w:r>
+      <w:r>
+        <w:rPr>
+          <w:rFonts w:ascii="Times New Roman" w:hAnsi="Times New Roman" w:cs="Times New Roman"/>
+        </w:rPr>
+        <w:t>20, 2013 16:00</w:t>
       </w:r>
     </w:p>
     <w:p>
@@ -47649,7 +47655,13 @@
         <w:rPr>
           <w:rFonts w:ascii="Times New Roman" w:hAnsi="Times New Roman" w:cs="Times New Roman"/>
         </w:rPr>
-        <w:t>Due Nov. 19, 2014</w:t>
+        <w:t xml:space="preserve">Due Nov. </w:t>
+      </w:r>
+      <w:r>
+        <w:rPr>
+          <w:rFonts w:ascii="Times New Roman" w:hAnsi="Times New Roman" w:cs="Times New Roman"/>
+        </w:rPr>
+        <w:t>22, 2013 16:00</w:t>
       </w:r>
     </w:p>
     <w:p>
@@ -47675,9 +47687,9 @@
           <w:noProof/>
         </w:rPr>
         <w:drawing>
-          <wp:inline distT="0" distB="0" distL="0" distR="0" wp14:anchorId="397CB4BD" wp14:editId="2BE4B3E7">
-            <wp:extent cx="2582333" cy="968375"/>
-            <wp:effectExtent l="0" t="0" r="8890" b="0"/>
+          <wp:inline distT="0" distB="0" distL="0" distR="0" wp14:anchorId="397CB4BD" wp14:editId="5A692E25">
+            <wp:extent cx="3832434" cy="1435100"/>
+            <wp:effectExtent l="0" t="0" r="3175" b="0"/>
             <wp:docPr id="1" name="Picture 1"/>
             <wp:cNvGraphicFramePr>
               <a:graphicFrameLocks xmlns:a="http://schemas.openxmlformats.org/drawingml/2006/main" noChangeAspect="1"/>
@@ -47704,7 +47716,7 @@
                   <pic:spPr>
                     <a:xfrm>
                       <a:off x="0" y="0"/>
-                      <a:ext cx="2582333" cy="968375"/>
+                      <a:ext cx="3834476" cy="1435865"/>
                     </a:xfrm>
                     <a:prstGeom prst="rect">
                       <a:avLst/>
@@ -47903,78 +47915,25 @@
         <w:rPr>
           <w:rFonts w:ascii="Times New Roman" w:hAnsi="Times New Roman" w:cs="Times New Roman"/>
         </w:rPr>
-        <w:t xml:space="preserve">Due Oct. </w:t>
-      </w:r>
-      <w:r>
-        <w:rPr>
-          <w:rFonts w:ascii="Times New Roman" w:hAnsi="Times New Roman" w:cs="Times New Roman"/>
-        </w:rPr>
-        <w:t>31 15:00</w:t>
-      </w:r>
-    </w:p>
-    <w:p>
-      <w:pPr>
-        <w:pStyle w:val="ListParagraph"/>
-        <w:numPr>
-          <w:ilvl w:val="2"/>
-          <w:numId w:val="10"/>
-        </w:numPr>
-        <w:rPr>
-          <w:rFonts w:ascii="Times New Roman" w:hAnsi="Times New Roman" w:cs="Times New Roman"/>
-        </w:rPr>
-      </w:pPr>
-      <w:r>
-        <w:rPr>
-          <w:rFonts w:ascii="Times New Roman" w:hAnsi="Times New Roman" w:cs="Times New Roman"/>
-        </w:rPr>
-        <w:t>Syllabus:</w:t>
-      </w:r>
-      <w:r>
-        <w:rPr>
-          <w:rFonts w:ascii="Times New Roman" w:hAnsi="Times New Roman" w:cs="Times New Roman"/>
-          <w:noProof/>
-        </w:rPr>
-        <w:drawing>
-          <wp:inline distT="0" distB="0" distL="0" distR="0" wp14:anchorId="41BD4456" wp14:editId="5C8D88D0">
-            <wp:extent cx="2506357" cy="946150"/>
-            <wp:effectExtent l="0" t="0" r="8255" b="0"/>
-            <wp:docPr id="2" name="Picture 2"/>
-            <wp:cNvGraphicFramePr>
-              <a:graphicFrameLocks xmlns:a="http://schemas.openxmlformats.org/drawingml/2006/main" noChangeAspect="1"/>
-            </wp:cNvGraphicFramePr>
-            <a:graphic xmlns:a="http://schemas.openxmlformats.org/drawingml/2006/main">
-              <a:graphicData uri="http://schemas.openxmlformats.org/drawingml/2006/picture">
-                <pic:pic xmlns:pic="http://schemas.openxmlformats.org/drawingml/2006/picture">
-                  <pic:nvPicPr>
-                    <pic:cNvPr id="0" name="Screen Shot 2016-03-22 at 1.15.40 PM.png"/>
-                    <pic:cNvPicPr/>
-                  </pic:nvPicPr>
-                  <pic:blipFill>
-                    <a:blip r:embed="rId8">
-                      <a:extLst>
-                        <a:ext uri="{28A0092B-C50C-407E-A947-70E740481C1C}">
-                          <a14:useLocalDpi xmlns:a14="http://schemas.microsoft.com/office/drawing/2010/main" val="0"/>
-                        </a:ext>
-                      </a:extLst>
-                    </a:blip>
-                    <a:stretch>
-                      <a:fillRect/>
-                    </a:stretch>
-                  </pic:blipFill>
-                  <pic:spPr>
-                    <a:xfrm>
-                      <a:off x="0" y="0"/>
-                      <a:ext cx="2506357" cy="946150"/>
-                    </a:xfrm>
-                    <a:prstGeom prst="rect">
-                      <a:avLst/>
-                    </a:prstGeom>
-                  </pic:spPr>
-                </pic:pic>
-              </a:graphicData>
-            </a:graphic>
-          </wp:inline>
-        </w:drawing>
+        <w:t xml:space="preserve">Due </w:t>
+      </w:r>
+      <w:r>
+        <w:rPr>
+          <w:rFonts w:ascii="Times New Roman" w:hAnsi="Times New Roman" w:cs="Times New Roman"/>
+        </w:rPr>
+        <w:t>Nov</w:t>
+      </w:r>
+      <w:r>
+        <w:rPr>
+          <w:rFonts w:ascii="Times New Roman" w:hAnsi="Times New Roman" w:cs="Times New Roman"/>
+        </w:rPr>
+        <w:t xml:space="preserve">. </w:t>
+      </w:r>
+      <w:r>
+        <w:rPr>
+          <w:rFonts w:ascii="Times New Roman" w:hAnsi="Times New Roman" w:cs="Times New Roman"/>
+        </w:rPr>
+        <w:t>1 15:00</w:t>
       </w:r>
     </w:p>
     <w:tbl>
@@ -48059,20 +48018,17 @@
         <w:ind w:left="1440"/>
         <w:rPr>
           <w:rFonts w:ascii="Times New Roman" w:hAnsi="Times New Roman" w:cs="Times New Roman"/>
-          <w:color w:val="FF0000"/>
-        </w:rPr>
-      </w:pPr>
-      <w:r>
-        <w:rPr>
-          <w:rFonts w:ascii="Times New Roman" w:hAnsi="Times New Roman" w:cs="Times New Roman"/>
-          <w:color w:val="FF0000"/>
+        </w:rPr>
+      </w:pPr>
+      <w:r>
+        <w:rPr>
+          <w:rFonts w:ascii="Times New Roman" w:hAnsi="Times New Roman" w:cs="Times New Roman"/>
         </w:rPr>
         <w:t>Next Steps: Could</w:t>
       </w:r>
       <w:r>
         <w:rPr>
           <w:rFonts w:ascii="Times New Roman" w:hAnsi="Times New Roman" w:cs="Times New Roman"/>
-          <w:color w:val="FF0000"/>
         </w:rPr>
         <w:t xml:space="preserve"> look at performance on exam 9: Recombinant DNA</w:t>
       </w:r>
@@ -48083,13 +48039,11 @@
         <w:ind w:left="1440"/>
         <w:rPr>
           <w:rFonts w:ascii="Times New Roman" w:hAnsi="Times New Roman" w:cs="Times New Roman"/>
-          <w:color w:val="FF0000"/>
-        </w:rPr>
-      </w:pPr>
-      <w:r>
-        <w:rPr>
-          <w:rFonts w:ascii="Times New Roman" w:hAnsi="Times New Roman" w:cs="Times New Roman"/>
-          <w:color w:val="FF0000"/>
+        </w:rPr>
+      </w:pPr>
+      <w:r>
+        <w:rPr>
+          <w:rFonts w:ascii="Times New Roman" w:hAnsi="Times New Roman" w:cs="Times New Roman"/>
         </w:rPr>
         <w:t xml:space="preserve">What does this mean about that topic?  </w:t>
       </w:r>
@@ -48100,13 +48054,11 @@
         <w:ind w:left="1440"/>
         <w:rPr>
           <w:rFonts w:ascii="Times New Roman" w:hAnsi="Times New Roman" w:cs="Times New Roman"/>
-          <w:color w:val="FF0000"/>
-        </w:rPr>
-      </w:pPr>
-      <w:r>
-        <w:rPr>
-          <w:rFonts w:ascii="Times New Roman" w:hAnsi="Times New Roman" w:cs="Times New Roman"/>
-          <w:color w:val="FF0000"/>
+        </w:rPr>
+      </w:pPr>
+      <w:r>
+        <w:rPr>
+          <w:rFonts w:ascii="Times New Roman" w:hAnsi="Times New Roman" w:cs="Times New Roman"/>
         </w:rPr>
         <w:t>Could look at the specific date that most are watching it again: is it right before doing the part 2 or 3</w:t>
       </w:r>
@@ -48117,15 +48069,28 @@
         <w:ind w:left="1440"/>
         <w:rPr>
           <w:rFonts w:ascii="Times New Roman" w:hAnsi="Times New Roman" w:cs="Times New Roman"/>
-          <w:color w:val="FF0000"/>
-        </w:rPr>
-      </w:pPr>
-      <w:r>
-        <w:rPr>
-          <w:rFonts w:ascii="Times New Roman" w:hAnsi="Times New Roman" w:cs="Times New Roman"/>
-          <w:color w:val="FF0000"/>
+        </w:rPr>
+      </w:pPr>
+      <w:r>
+        <w:rPr>
+          <w:rFonts w:ascii="Times New Roman" w:hAnsi="Times New Roman" w:cs="Times New Roman"/>
         </w:rPr>
         <w:t>The fact that these are sequential could play an important factor</w:t>
+      </w:r>
+    </w:p>
+    <w:p>
+      <w:pPr>
+        <w:pStyle w:val="ListParagraph"/>
+        <w:ind w:left="1440"/>
+        <w:rPr>
+          <w:rFonts w:ascii="Times New Roman" w:hAnsi="Times New Roman" w:cs="Times New Roman"/>
+        </w:rPr>
+      </w:pPr>
+      <w:r>
+        <w:rPr>
+          <w:rFonts w:ascii="Times New Roman" w:hAnsi="Times New Roman" w:cs="Times New Roman"/>
+        </w:rPr>
+        <w:tab/>
       </w:r>
     </w:p>
     <w:p>
@@ -48139,50 +48104,131 @@
           <w:szCs w:val="36"/>
         </w:rPr>
       </w:pPr>
-      <w:bookmarkStart w:id="0" w:name="_GoBack"/>
-      <w:r>
-        <w:rPr>
-          <w:rFonts w:ascii="Times New Roman" w:hAnsi="Times New Roman" w:cs="Times New Roman"/>
-          <w:color w:val="FF0000"/>
+      <w:r>
+        <w:rPr>
+          <w:rFonts w:ascii="Times New Roman" w:hAnsi="Times New Roman" w:cs="Times New Roman"/>
+        </w:rPr>
+        <w:t>Question: Is this Fall 2014</w:t>
+      </w:r>
+      <w:proofErr w:type="gramStart"/>
+      <w:r>
+        <w:rPr>
+          <w:rFonts w:ascii="Times New Roman" w:hAnsi="Times New Roman" w:cs="Times New Roman"/>
+        </w:rPr>
+        <w:t>?!</w:t>
+      </w:r>
+      <w:proofErr w:type="gramEnd"/>
+      <w:r>
+        <w:rPr>
+          <w:rFonts w:ascii="Times New Roman" w:hAnsi="Times New Roman" w:cs="Times New Roman"/>
+        </w:rPr>
+        <w:t xml:space="preserve"> –</w:t>
+      </w:r>
+      <w:r>
+        <w:rPr>
+          <w:rFonts w:ascii="Times New Roman" w:hAnsi="Times New Roman" w:cs="Times New Roman"/>
+          <w:color w:val="008000"/>
           <w:sz w:val="36"/>
           <w:szCs w:val="36"/>
         </w:rPr>
-        <w:tab/>
+        <w:t>No it was F13</w:t>
+      </w:r>
+    </w:p>
+    <w:p>
+      <w:pPr>
+        <w:rPr>
+          <w:rFonts w:ascii="Times New Roman" w:hAnsi="Times New Roman" w:cs="Times New Roman"/>
+        </w:rPr>
+      </w:pPr>
+      <w:r>
+        <w:rPr>
+          <w:rFonts w:ascii="Times New Roman" w:hAnsi="Times New Roman" w:cs="Times New Roman"/>
+          <w:highlight w:val="green"/>
+        </w:rPr>
+        <w:t>3/29</w:t>
+      </w:r>
+      <w:r>
+        <w:rPr>
+          <w:rFonts w:ascii="Times New Roman" w:hAnsi="Times New Roman" w:cs="Times New Roman"/>
+          <w:highlight w:val="green"/>
+        </w:rPr>
+        <w:t>/16</w:t>
       </w:r>
     </w:p>
     <w:p>
       <w:pPr>
         <w:pStyle w:val="ListParagraph"/>
-        <w:ind w:left="1440"/>
-        <w:rPr>
-          <w:rFonts w:ascii="Times New Roman" w:hAnsi="Times New Roman" w:cs="Times New Roman"/>
-          <w:color w:val="FF0000"/>
-          <w:sz w:val="36"/>
-          <w:szCs w:val="36"/>
-        </w:rPr>
-      </w:pPr>
-      <w:r>
-        <w:rPr>
-          <w:rFonts w:ascii="Times New Roman" w:hAnsi="Times New Roman" w:cs="Times New Roman"/>
-          <w:color w:val="FF0000"/>
-          <w:sz w:val="36"/>
-          <w:szCs w:val="36"/>
-        </w:rPr>
-        <w:t>Question: Is this Fall 2014</w:t>
-      </w:r>
-      <w:proofErr w:type="gramStart"/>
-      <w:r>
-        <w:rPr>
-          <w:rFonts w:ascii="Times New Roman" w:hAnsi="Times New Roman" w:cs="Times New Roman"/>
-          <w:color w:val="FF0000"/>
-          <w:sz w:val="36"/>
-          <w:szCs w:val="36"/>
-        </w:rPr>
-        <w:t>?!</w:t>
-      </w:r>
-      <w:proofErr w:type="gramEnd"/>
-    </w:p>
-    <w:bookmarkEnd w:id="0"/>
+        <w:numPr>
+          <w:ilvl w:val="0"/>
+          <w:numId w:val="10"/>
+        </w:numPr>
+        <w:rPr>
+          <w:rFonts w:ascii="Times New Roman" w:hAnsi="Times New Roman" w:cs="Times New Roman"/>
+        </w:rPr>
+      </w:pPr>
+      <w:r>
+        <w:rPr>
+          <w:rFonts w:ascii="Times New Roman" w:hAnsi="Times New Roman" w:cs="Times New Roman"/>
+        </w:rPr>
+        <w:t>New program called “playtimeanalysisF13.py” made</w:t>
+      </w:r>
+    </w:p>
+    <w:p>
+      <w:pPr>
+        <w:pStyle w:val="ListParagraph"/>
+        <w:numPr>
+          <w:ilvl w:val="1"/>
+          <w:numId w:val="10"/>
+        </w:numPr>
+        <w:rPr>
+          <w:rFonts w:ascii="Times New Roman" w:hAnsi="Times New Roman" w:cs="Times New Roman"/>
+        </w:rPr>
+      </w:pPr>
+      <w:r>
+        <w:rPr>
+          <w:rFonts w:ascii="Times New Roman" w:hAnsi="Times New Roman" w:cs="Times New Roman"/>
+        </w:rPr>
+        <w:t>Program was made to analysis when exactly the sessions (who were watched more after the due date) were seen</w:t>
+      </w:r>
+    </w:p>
+    <w:p>
+      <w:pPr>
+        <w:pStyle w:val="ListParagraph"/>
+        <w:numPr>
+          <w:ilvl w:val="1"/>
+          <w:numId w:val="10"/>
+        </w:numPr>
+        <w:rPr>
+          <w:rFonts w:ascii="Times New Roman" w:hAnsi="Times New Roman" w:cs="Times New Roman"/>
+        </w:rPr>
+      </w:pPr>
+      <w:r>
+        <w:rPr>
+          <w:rFonts w:ascii="Times New Roman" w:hAnsi="Times New Roman" w:cs="Times New Roman"/>
+        </w:rPr>
+        <w:t>Program puts times a video is watched into a CSV list</w:t>
+      </w:r>
+    </w:p>
+    <w:p>
+      <w:pPr>
+        <w:pStyle w:val="ListParagraph"/>
+        <w:numPr>
+          <w:ilvl w:val="1"/>
+          <w:numId w:val="10"/>
+        </w:numPr>
+        <w:rPr>
+          <w:rFonts w:ascii="Times New Roman" w:hAnsi="Times New Roman" w:cs="Times New Roman"/>
+        </w:rPr>
+      </w:pPr>
+      <w:r>
+        <w:rPr>
+          <w:rFonts w:ascii="Times New Roman" w:hAnsi="Times New Roman" w:cs="Times New Roman"/>
+        </w:rPr>
+        <w:t>Output was turned into a histogram</w:t>
+      </w:r>
+      <w:bookmarkStart w:id="0" w:name="_GoBack"/>
+      <w:bookmarkEnd w:id="0"/>
+    </w:p>
     <w:sectPr>
       <w:pgSz w:w="12240" w:h="15840"/>
       <w:pgMar w:top="1440" w:right="1800" w:bottom="1440" w:left="1800" w:header="720" w:footer="720" w:gutter="0"/>
@@ -50199,7 +50245,7 @@
 </file>
 
 <file path=customXml/itemProps1.xml><?xml version="1.0" encoding="utf-8"?>
-<ds:datastoreItem xmlns:ds="http://schemas.openxmlformats.org/officeDocument/2006/customXml" ds:itemID="{3F77C39C-BCBA-8346-8FB5-B53BC065EDCB}">
+<ds:datastoreItem xmlns:ds="http://schemas.openxmlformats.org/officeDocument/2006/customXml" ds:itemID="{9B0F8B93-5A4D-2E4E-B817-A28931E9086D}">
   <ds:schemaRefs>
     <ds:schemaRef ds:uri="http://schemas.openxmlformats.org/officeDocument/2006/bibliography"/>
   </ds:schemaRefs>

</xml_diff>